<commit_message>
added a question about row of data
</commit_message>
<xml_diff>
--- a/week 1 - analysisoutline/AnalysisOutline.docx
+++ b/week 1 - analysisoutline/AnalysisOutline.docx
@@ -432,6 +432,24 @@
           <w:i/>
         </w:rPr>
       </w:pPr>
+      <w:r>
+        <w:t xml:space="preserve">Each row of data in my dataset is a ________. </w:t>
+      </w:r>
+    </w:p>
+    <w:p>
+      <w:pPr>
+        <w:pStyle w:val="ListParagraph"/>
+        <w:numPr>
+          <w:ilvl w:val="0"/>
+          <w:numId w:val="2"/>
+        </w:numPr>
+        <w:ind w:left="360"/>
+        <w:rPr>
+          <w:i/>
+        </w:rPr>
+      </w:pPr>
+      <w:bookmarkStart w:id="0" w:name="_GoBack"/>
+      <w:bookmarkEnd w:id="0"/>
       <w:r>
         <w:t xml:space="preserve">For my analysis, I want to test: </w:t>
       </w:r>
@@ -702,8 +720,6 @@
     <w:r>
       <w:t>OB590A</w:t>
     </w:r>
-    <w:bookmarkStart w:id="0" w:name="_GoBack"/>
-    <w:bookmarkEnd w:id="0"/>
     <w:r>
       <w:tab/>
     </w:r>

</xml_diff>